<commit_message>
added oauthtoken with mvc and web api both
</commit_message>
<xml_diff>
--- a/TestingGuidelines/Asp .NET Web API Security testing.docx
+++ b/TestingGuidelines/Asp .NET Web API Security testing.docx
@@ -44,6 +44,8 @@
         </w:rPr>
         <w:t>For receiving token</w:t>
       </w:r>
+      <w:bookmarkStart w:id="0" w:name="_GoBack"/>
+      <w:bookmarkEnd w:id="0"/>
     </w:p>
     <w:p>
       <w:pPr>
@@ -282,36 +284,46 @@
           <w:numId w:val="1"/>
         </w:numPr>
         <w:rPr>
-          <w:sz w:val="26"/>
-          <w:szCs w:val="26"/>
-        </w:rPr>
-      </w:pPr>
-      <w:r>
-        <w:rPr>
-          <w:sz w:val="26"/>
-          <w:szCs w:val="26"/>
+          <w:b/>
+          <w:sz w:val="26"/>
+          <w:szCs w:val="26"/>
+          <w:u w:val="single"/>
+        </w:rPr>
+      </w:pPr>
+      <w:r>
+        <w:rPr>
+          <w:b/>
+          <w:sz w:val="26"/>
+          <w:szCs w:val="26"/>
+          <w:u w:val="single"/>
         </w:rPr>
         <w:lastRenderedPageBreak/>
         <w:t>Accessing other URLs through fid</w:t>
       </w:r>
       <w:r>
         <w:rPr>
-          <w:sz w:val="26"/>
-          <w:szCs w:val="26"/>
+          <w:b/>
+          <w:sz w:val="26"/>
+          <w:szCs w:val="26"/>
+          <w:u w:val="single"/>
         </w:rPr>
         <w:t>d</w:t>
       </w:r>
       <w:r>
         <w:rPr>
-          <w:sz w:val="26"/>
-          <w:szCs w:val="26"/>
+          <w:b/>
+          <w:sz w:val="26"/>
+          <w:szCs w:val="26"/>
+          <w:u w:val="single"/>
         </w:rPr>
         <w:t xml:space="preserve">ler after applying </w:t>
       </w:r>
       <w:r>
         <w:rPr>
-          <w:sz w:val="26"/>
-          <w:szCs w:val="26"/>
+          <w:b/>
+          <w:sz w:val="26"/>
+          <w:szCs w:val="26"/>
+          <w:u w:val="single"/>
         </w:rPr>
         <w:t>[Authorization] header on API Controller methods</w:t>
       </w:r>
@@ -439,8 +451,6 @@
           <w:szCs w:val="26"/>
         </w:rPr>
       </w:pPr>
-      <w:bookmarkStart w:id="0" w:name="_GoBack"/>
-      <w:bookmarkEnd w:id="0"/>
     </w:p>
     <w:sectPr>
       <w:pgSz w:w="12240" w:h="15840"/>

</xml_diff>